<commit_message>
Update for Part 3
</commit_message>
<xml_diff>
--- a/products/manuscript/Project_Manuscript.docx
+++ b/products/manuscript/Project_Manuscript.docx
@@ -467,7 +467,7 @@
         <w:rPr>
           <w:rStyle w:val="VerbatimChar"/>
         </w:rPr>
-        <w:t xml:space="preserve">## 'data.frame':    421 obs. of  9 variables:</w:t>
+        <w:t xml:space="preserve">## 'data.frame':    420 obs. of  9 variables:</w:t>
       </w:r>
       <w:r>
         <w:br w:type="textWrapping"/>
@@ -494,7 +494,7 @@
         <w:rPr>
           <w:rStyle w:val="VerbatimChar"/>
         </w:rPr>
-        <w:t xml:space="preserve">##  $ PcStatus   : num  3 3 3 3 3 3 2 3 2 2 ...</w:t>
+        <w:t xml:space="preserve">##  $ PcStatus   : int  3 3 3 3 3 3 2 3 2 2 ...</w:t>
       </w:r>
       <w:r>
         <w:br w:type="textWrapping"/>
@@ -512,7 +512,7 @@
         <w:rPr>
           <w:rStyle w:val="VerbatimChar"/>
         </w:rPr>
-        <w:t xml:space="preserve">##  $ BALSmear   : num  3 3 3 3 3 3 3 3 3 1 ...</w:t>
+        <w:t xml:space="preserve">##  $ BALSmear   : int  3 3 3 3 3 3 3 3 3 1 ...</w:t>
       </w:r>
       <w:r>
         <w:br w:type="textWrapping"/>
@@ -521,7 +521,7 @@
         <w:rPr>
           <w:rStyle w:val="VerbatimChar"/>
         </w:rPr>
-        <w:t xml:space="preserve">##  $ Lymphocytes: num  1800 2110 1610 2310 4160 3420 NA 3430 1990 2200 ...</w:t>
+        <w:t xml:space="preserve">##  $ Lymphocytes: int  1800 2110 1610 2310 4160 3420 NA 3430 1990 2200 ...</w:t>
       </w:r>
       <w:r>
         <w:br w:type="textWrapping"/>
@@ -548,7 +548,7 @@
         <w:rPr>
           <w:rStyle w:val="VerbatimChar"/>
         </w:rPr>
-        <w:t xml:space="preserve">##  $ Vaccinated : num  1 1 1 1 1 1 1 1 1 1 ...</w:t>
+        <w:t xml:space="preserve">##  $ Vaccinated : Factor w/ 2 levels "Unvaccinated",..: 2 2 2 2 2 2 2 2 2 2 ...</w:t>
       </w:r>
     </w:p>
     <w:p>
@@ -639,7 +639,7 @@
         <w:rPr>
           <w:rStyle w:val="VerbatimChar"/>
         </w:rPr>
-        <w:t xml:space="preserve">##  NA's   :1      NA's   :1       NA's   :104     NA's   :75      </w:t>
+        <w:t xml:space="preserve">##                                 NA's   :104     NA's   :75      </w:t>
       </w:r>
       <w:r>
         <w:br w:type="textWrapping"/>
@@ -666,7 +666,7 @@
         <w:rPr>
           <w:rStyle w:val="VerbatimChar"/>
         </w:rPr>
-        <w:t xml:space="preserve">##  1st Qu.:3.000   1st Qu.: 2340   1st Qu.: 390.03   1st Qu.:  249537  </w:t>
+        <w:t xml:space="preserve">##  1st Qu.:3.000   1st Qu.: 2340   1st Qu.: 390.02   1st Qu.:  248284  </w:t>
       </w:r>
       <w:r>
         <w:br w:type="textWrapping"/>
@@ -675,7 +675,7 @@
         <w:rPr>
           <w:rStyle w:val="VerbatimChar"/>
         </w:rPr>
-        <w:t xml:space="preserve">##  Median :3.000   Median : 3250   Median : 701.67   Median :  704992  </w:t>
+        <w:t xml:space="preserve">##  Median :3.000   Median : 3245   Median : 701.30   Median :  703338  </w:t>
       </w:r>
       <w:r>
         <w:br w:type="textWrapping"/>
@@ -693,7 +693,7 @@
         <w:rPr>
           <w:rStyle w:val="VerbatimChar"/>
         </w:rPr>
-        <w:t xml:space="preserve">##  3rd Qu.:3.000   3rd Qu.: 4150   3rd Qu.:1098.11   3rd Qu.: 1600364  </w:t>
+        <w:t xml:space="preserve">##  3rd Qu.:3.000   3rd Qu.: 4155   3rd Qu.:1098.83   3rd Qu.: 1591716  </w:t>
       </w:r>
       <w:r>
         <w:br w:type="textWrapping"/>
@@ -720,7 +720,7 @@
         <w:rPr>
           <w:rStyle w:val="VerbatimChar"/>
         </w:rPr>
-        <w:t xml:space="preserve">##    Vaccinated   </w:t>
+        <w:t xml:space="preserve">##         Vaccinated </w:t>
       </w:r>
       <w:r>
         <w:br w:type="textWrapping"/>
@@ -729,7 +729,7 @@
         <w:rPr>
           <w:rStyle w:val="VerbatimChar"/>
         </w:rPr>
-        <w:t xml:space="preserve">##  Min.   :1.000  </w:t>
+        <w:t xml:space="preserve">##  Unvaccinated:224  </w:t>
       </w:r>
       <w:r>
         <w:br w:type="textWrapping"/>
@@ -738,7 +738,7 @@
         <w:rPr>
           <w:rStyle w:val="VerbatimChar"/>
         </w:rPr>
-        <w:t xml:space="preserve">##  1st Qu.:1.000  </w:t>
+        <w:t xml:space="preserve">##  Vaccinated  :196  </w:t>
       </w:r>
       <w:r>
         <w:br w:type="textWrapping"/>
@@ -747,7 +747,7 @@
         <w:rPr>
           <w:rStyle w:val="VerbatimChar"/>
         </w:rPr>
-        <w:t xml:space="preserve">##  Median :2.000  </w:t>
+        <w:t xml:space="preserve">##                    </w:t>
       </w:r>
       <w:r>
         <w:br w:type="textWrapping"/>
@@ -756,7 +756,7 @@
         <w:rPr>
           <w:rStyle w:val="VerbatimChar"/>
         </w:rPr>
-        <w:t xml:space="preserve">##  Mean   :1.533  </w:t>
+        <w:t xml:space="preserve">##                    </w:t>
       </w:r>
       <w:r>
         <w:br w:type="textWrapping"/>
@@ -765,7 +765,7 @@
         <w:rPr>
           <w:rStyle w:val="VerbatimChar"/>
         </w:rPr>
-        <w:t xml:space="preserve">##  3rd Qu.:2.000  </w:t>
+        <w:t xml:space="preserve">##                    </w:t>
       </w:r>
       <w:r>
         <w:br w:type="textWrapping"/>
@@ -774,7 +774,7 @@
         <w:rPr>
           <w:rStyle w:val="VerbatimChar"/>
         </w:rPr>
-        <w:t xml:space="preserve">##  Max.   :2.000  </w:t>
+        <w:t xml:space="preserve">##                    </w:t>
       </w:r>
       <w:r>
         <w:br w:type="textWrapping"/>
@@ -3315,33 +3315,43 @@
     </w:p>
     <w:p>
       <w:pPr>
+        <w:pStyle w:val="Heading3"/>
+      </w:pPr>
+      <w:bookmarkStart w:id="35" w:name="does-vaccination-reduce-the-incidence-of-pc"/>
+      <w:r>
+        <w:t xml:space="preserve">Does Vaccination Reduce the Incidence of Pc?</w:t>
+      </w:r>
+      <w:bookmarkEnd w:id="35"/>
+    </w:p>
+    <w:p>
+      <w:pPr>
         <w:pStyle w:val="FirstParagraph"/>
       </w:pPr>
       <w:r>
-        <w:t xml:space="preserve">This is a clumsy attempt to analyze the neturophil count (major marker of infection) by vaccine status. We can actually see here that our vaccinated population (on the left) has a lower number of neutrophils counted over the course of the study.</w:t>
-      </w:r>
-    </w:p>
-    <w:p>
-      <w:pPr>
-        <w:pStyle w:val="CaptionedFigure"/>
+        <w:t xml:space="preserve">When starting to address our questions, we want to plot the data to get a sense of what is there. First and foremost, we want to adress is experimental vaccination reduces the incidence of Pc in this cohort.</w:t>
+      </w:r>
+    </w:p>
+    <w:p>
+      <w:pPr>
+        <w:pStyle w:val="BodyText"/>
       </w:pPr>
       <w:r>
         <w:drawing>
           <wp:inline>
-            <wp:extent cx="5334000" cy="5334000"/>
+            <wp:extent cx="5334000" cy="5635391"/>
             <wp:effectExtent b="0" l="0" r="0" t="0"/>
-            <wp:docPr descr="Figure 1: Analysis figure." title="" id="1" name="Picture"/>
+            <wp:docPr descr="Figure 1: Figure 1: Vaccination reduces Pc Incidence" title="" id="1" name="Picture"/>
             <a:graphic>
               <a:graphicData uri="http://schemas.openxmlformats.org/drawingml/2006/picture">
                 <pic:pic>
                   <pic:nvPicPr>
-                    <pic:cNvPr descr="../../results/resultfigure2.png" id="0" name="Picture"/>
+                    <pic:cNvPr descr="../../results/resultfigure3.png" id="0" name="Picture"/>
                     <pic:cNvPicPr>
                       <a:picLocks noChangeArrowheads="1" noChangeAspect="1"/>
                     </pic:cNvPicPr>
                   </pic:nvPicPr>
                   <pic:blipFill>
-                    <a:blip r:embed="rId35"/>
+                    <a:blip r:embed="rId36"/>
                     <a:stretch>
                       <a:fillRect/>
                     </a:stretch>
@@ -3349,7 +3359,7 @@
                   <pic:spPr bwMode="auto">
                     <a:xfrm>
                       <a:off x="0" y="0"/>
-                      <a:ext cx="5334000" cy="5334000"/>
+                      <a:ext cx="5334000" cy="5635391"/>
                     </a:xfrm>
                     <a:prstGeom prst="rect">
                       <a:avLst/>
@@ -3367,42 +3377,52 @@
           </wp:inline>
         </w:drawing>
       </w:r>
-    </w:p>
-    <w:p>
-      <w:pPr>
-        <w:pStyle w:val="ImageCaption"/>
-      </w:pPr>
-      <w:r>
-        <w:t xml:space="preserve">Figure 1: Analysis figure.</w:t>
+      <w:r>
+        <w:t xml:space="preserve"> </w:t>
+      </w:r>
+      <w:r>
+        <w:t xml:space="preserve">We can see here that other than a signle point (which may prove to be an outlier on further examination), our vaccinated cohort has lower incidence of Pc when plotted. We can see smaller numbers at the 1 and 2 (more severe) categorizations in this cohort. We will evaluate in the full analysis if this is a significant difference.</w:t>
+      </w:r>
+    </w:p>
+    <w:p>
+      <w:pPr>
+        <w:pStyle w:val="Heading3"/>
+      </w:pPr>
+      <w:bookmarkStart w:id="37" w:name="does-vaccination-also-affect-other-major-markers-of-infection"/>
+      <w:r>
+        <w:t xml:space="preserve">Does Vaccination also affect other major markers of infection?</w:t>
+      </w:r>
+      <w:bookmarkEnd w:id="37"/>
+    </w:p>
+    <w:p>
+      <w:pPr>
+        <w:pStyle w:val="FirstParagraph"/>
+      </w:pPr>
+      <w:r>
+        <w:t xml:space="preserve">Neutrophil count is our major marker for an active infection so we also want to see if vaccination status will have a significant effect on other markers of Pc.</w:t>
       </w:r>
     </w:p>
     <w:p>
       <w:pPr>
         <w:pStyle w:val="BodyText"/>
       </w:pPr>
-      <w:r>
-        <w:t xml:space="preserve">This is a brief display of the relationship between Pc Status and Neutrophil Count. We can see that as Pc status gets categorized more highly (greater disease), measured neutrophil count increases.</w:t>
-      </w:r>
-      <w:r>
-        <w:t xml:space="preserve"> </w:t>
-      </w:r>
       <w:r>
         <w:drawing>
           <wp:inline>
-            <wp:extent cx="5334000" cy="5334000"/>
+            <wp:extent cx="5334000" cy="5635391"/>
             <wp:effectExtent b="0" l="0" r="0" t="0"/>
-            <wp:docPr descr="Figure 2: Analysis figure." title="" id="1" name="Picture"/>
+            <wp:docPr descr="Figure 2: Figure 2: Vaccination reduces active infection" title="" id="1" name="Picture"/>
             <a:graphic>
               <a:graphicData uri="http://schemas.openxmlformats.org/drawingml/2006/picture">
                 <pic:pic>
                   <pic:nvPicPr>
-                    <pic:cNvPr descr="../../results/resultfigure.png" id="0" name="Picture"/>
+                    <pic:cNvPr descr="../../results/resultfigure2.png" id="0" name="Picture"/>
                     <pic:cNvPicPr>
                       <a:picLocks noChangeArrowheads="1" noChangeAspect="1"/>
                     </pic:cNvPicPr>
                   </pic:nvPicPr>
                   <pic:blipFill>
-                    <a:blip r:embed="rId36"/>
+                    <a:blip r:embed="rId38"/>
                     <a:stretch>
                       <a:fillRect/>
                     </a:stretch>
@@ -3410,7 +3430,7 @@
                   <pic:spPr bwMode="auto">
                     <a:xfrm>
                       <a:off x="0" y="0"/>
-                      <a:ext cx="5334000" cy="5334000"/>
+                      <a:ext cx="5334000" cy="5635391"/>
                     </a:xfrm>
                     <a:prstGeom prst="rect">
                       <a:avLst/>
@@ -3428,16 +3448,128 @@
           </wp:inline>
         </w:drawing>
       </w:r>
+      <w:r>
+        <w:t xml:space="preserve"> </w:t>
+      </w:r>
+      <w:r>
+        <w:t xml:space="preserve">We can see here that our vaccinated population also has a lower distribution of neutrophils across the course of the studies. This further supports the results seen in the previous figure.</w:t>
+      </w:r>
+    </w:p>
+    <w:p>
+      <w:pPr>
+        <w:pStyle w:val="Heading3"/>
+      </w:pPr>
+      <w:bookmarkStart w:id="39" w:name="can-we-confirm-that-pc-status-is-associated-with-markers-of-infection"/>
+      <w:r>
+        <w:t xml:space="preserve">Can we confirm that Pc status is associated with markers of infection?</w:t>
+      </w:r>
+      <w:bookmarkEnd w:id="39"/>
+    </w:p>
+    <w:p>
+      <w:pPr>
+        <w:pStyle w:val="FirstParagraph"/>
+      </w:pPr>
+      <w:r>
+        <w:t xml:space="preserve">This is a brief display of the relationship between Pc Status and Neutrophil Count. We can see that as Pc status gets categorized more highly (greater disease), measured neutrophil count increases.</w:t>
+      </w:r>
+      <w:r>
+        <w:t xml:space="preserve"> </w:t>
+      </w:r>
+      <w:r>
+        <w:drawing>
+          <wp:inline>
+            <wp:extent cx="5334000" cy="5635391"/>
+            <wp:effectExtent b="0" l="0" r="0" t="0"/>
+            <wp:docPr descr="Figure 3: Figure 3: Pc Status is associated with Neutrophil Count" title="" id="1" name="Picture"/>
+            <a:graphic>
+              <a:graphicData uri="http://schemas.openxmlformats.org/drawingml/2006/picture">
+                <pic:pic>
+                  <pic:nvPicPr>
+                    <pic:cNvPr descr="../../results/resultfigure.png" id="0" name="Picture"/>
+                    <pic:cNvPicPr>
+                      <a:picLocks noChangeArrowheads="1" noChangeAspect="1"/>
+                    </pic:cNvPicPr>
+                  </pic:nvPicPr>
+                  <pic:blipFill>
+                    <a:blip r:embed="rId40"/>
+                    <a:stretch>
+                      <a:fillRect/>
+                    </a:stretch>
+                  </pic:blipFill>
+                  <pic:spPr bwMode="auto">
+                    <a:xfrm>
+                      <a:off x="0" y="0"/>
+                      <a:ext cx="5334000" cy="5635391"/>
+                    </a:xfrm>
+                    <a:prstGeom prst="rect">
+                      <a:avLst/>
+                    </a:prstGeom>
+                    <a:noFill/>
+                    <a:ln w="9525">
+                      <a:noFill/>
+                      <a:headEnd/>
+                      <a:tailEnd/>
+                    </a:ln>
+                  </pic:spPr>
+                </pic:pic>
+              </a:graphicData>
+            </a:graphic>
+          </wp:inline>
+        </w:drawing>
+      </w:r>
+      <w:r>
+        <w:t xml:space="preserve"> </w:t>
+      </w:r>
+      <w:r>
+        <w:t xml:space="preserve">Does experimental vaccination reduce the incidence of Pc in this cohort?</w:t>
+      </w:r>
+    </w:p>
+    <w:p>
+      <w:pPr>
+        <w:numPr>
+          <w:numId w:val="1002"/>
+          <w:ilvl w:val="0"/>
+        </w:numPr>
+      </w:pPr>
+      <w:r>
+        <w:t xml:space="preserve">Are there predictive diagnostic criteria in transient vs. progressive</w:t>
+      </w:r>
+      <w:r>
+        <w:t xml:space="preserve"> </w:t>
+      </w:r>
+      <w:r>
+        <w:rPr>
+          <w:i/>
+        </w:rPr>
+        <w:t xml:space="preserve">Pneumocystis</w:t>
+      </w:r>
+      <w:r>
+        <w:t xml:space="preserve"> </w:t>
+      </w:r>
+      <w:r>
+        <w:t xml:space="preserve">infection?</w:t>
+      </w:r>
+    </w:p>
+    <w:p>
+      <w:pPr>
+        <w:numPr>
+          <w:numId w:val="1002"/>
+          <w:ilvl w:val="0"/>
+        </w:numPr>
+      </w:pPr>
+      <w:r>
+        <w:t xml:space="preserve">Are there immune changes of note related to Pc colonization or infection?</w:t>
+      </w:r>
     </w:p>
     <w:p>
       <w:pPr>
         <w:pStyle w:val="Heading2"/>
       </w:pPr>
-      <w:bookmarkStart w:id="37" w:name="full-analysis"/>
+      <w:bookmarkStart w:id="41" w:name="full-analysis"/>
       <w:r>
         <w:t xml:space="preserve">Full analysis</w:t>
       </w:r>
-      <w:bookmarkEnd w:id="37"/>
+      <w:bookmarkEnd w:id="41"/>
     </w:p>
     <w:p>
       <w:pPr>
@@ -3454,21 +3586,21 @@
       <w:pPr>
         <w:pStyle w:val="Heading1"/>
       </w:pPr>
-      <w:bookmarkStart w:id="38" w:name="discussion"/>
+      <w:bookmarkStart w:id="42" w:name="discussion"/>
       <w:r>
         <w:t xml:space="preserve">Discussion</w:t>
       </w:r>
-      <w:bookmarkEnd w:id="38"/>
+      <w:bookmarkEnd w:id="42"/>
     </w:p>
     <w:p>
       <w:pPr>
         <w:pStyle w:val="Heading2"/>
       </w:pPr>
-      <w:bookmarkStart w:id="39" w:name="summary-and-interpretation"/>
+      <w:bookmarkStart w:id="43" w:name="summary-and-interpretation"/>
       <w:r>
         <w:t xml:space="preserve">Summary and Interpretation</w:t>
       </w:r>
-      <w:bookmarkEnd w:id="39"/>
+      <w:bookmarkEnd w:id="43"/>
     </w:p>
     <w:p>
       <w:pPr>
@@ -3485,11 +3617,11 @@
       <w:pPr>
         <w:pStyle w:val="Heading2"/>
       </w:pPr>
-      <w:bookmarkStart w:id="40" w:name="strengths-and-limitations"/>
+      <w:bookmarkStart w:id="44" w:name="strengths-and-limitations"/>
       <w:r>
         <w:t xml:space="preserve">Strengths and Limitations</w:t>
       </w:r>
-      <w:bookmarkEnd w:id="40"/>
+      <w:bookmarkEnd w:id="44"/>
     </w:p>
     <w:p>
       <w:pPr>
@@ -3506,11 +3638,11 @@
       <w:pPr>
         <w:pStyle w:val="Heading2"/>
       </w:pPr>
-      <w:bookmarkStart w:id="41" w:name="conclusions"/>
+      <w:bookmarkStart w:id="45" w:name="conclusions"/>
       <w:r>
         <w:t xml:space="preserve">Conclusions</w:t>
       </w:r>
-      <w:bookmarkEnd w:id="41"/>
+      <w:bookmarkEnd w:id="45"/>
     </w:p>
     <w:p>
       <w:pPr>
@@ -3538,21 +3670,21 @@
       <w:pPr>
         <w:pStyle w:val="Heading1"/>
       </w:pPr>
-      <w:bookmarkStart w:id="42" w:name="references"/>
+      <w:bookmarkStart w:id="46" w:name="references"/>
       <w:r>
         <w:t xml:space="preserve">References</w:t>
       </w:r>
-      <w:bookmarkEnd w:id="42"/>
+      <w:bookmarkEnd w:id="46"/>
     </w:p>
     <w:p>
       <w:pPr>
         <w:pStyle w:val="Heading1"/>
       </w:pPr>
-      <w:bookmarkStart w:id="43" w:name="ongoing-issues"/>
+      <w:bookmarkStart w:id="47" w:name="ongoing-issues"/>
       <w:r>
         <w:t xml:space="preserve">Ongoing Issues:</w:t>
       </w:r>
-      <w:bookmarkEnd w:id="43"/>
+      <w:bookmarkEnd w:id="47"/>
     </w:p>
     <w:p>
       <w:pPr>
@@ -3899,6 +4031,118 @@
     </w:lvl>
     <w:lvl w:ilvl="8">
       <w:start w:val="1"/>
+      <w:numFmt w:val="decimal"/>
+      <w:lvlText w:val="%9."/>
+      <w:lvlJc w:val="left"/>
+      <w:pPr>
+        <w:tabs>
+          <w:tab w:val="num" w:pos="5760"/>
+        </w:tabs>
+        <w:ind w:left="6240" w:hanging="480"/>
+      </w:pPr>
+    </w:lvl>
+  </w:abstractNum>
+  <w:abstractNum w:abstractNumId="99412">
+    <w:nsid w:val="71315dca"/>
+    <w:multiLevelType w:val="multilevel"/>
+    <w:lvl w:ilvl="0">
+      <w:start w:val="2"/>
+      <w:numFmt w:val="decimal"/>
+      <w:lvlText w:val="%1."/>
+      <w:lvlJc w:val="left"/>
+      <w:pPr>
+        <w:tabs>
+          <w:tab w:val="num" w:pos="0"/>
+        </w:tabs>
+        <w:ind w:left="480" w:hanging="480"/>
+      </w:pPr>
+    </w:lvl>
+    <w:lvl w:ilvl="1">
+      <w:start w:val="2"/>
+      <w:numFmt w:val="decimal"/>
+      <w:lvlText w:val="%2."/>
+      <w:lvlJc w:val="left"/>
+      <w:pPr>
+        <w:tabs>
+          <w:tab w:val="num" w:pos="720"/>
+        </w:tabs>
+        <w:ind w:left="1200" w:hanging="480"/>
+      </w:pPr>
+    </w:lvl>
+    <w:lvl w:ilvl="2">
+      <w:start w:val="2"/>
+      <w:numFmt w:val="decimal"/>
+      <w:lvlText w:val="%3."/>
+      <w:lvlJc w:val="left"/>
+      <w:pPr>
+        <w:tabs>
+          <w:tab w:val="num" w:pos="1440"/>
+        </w:tabs>
+        <w:ind w:left="1920" w:hanging="480"/>
+      </w:pPr>
+    </w:lvl>
+    <w:lvl w:ilvl="3">
+      <w:start w:val="2"/>
+      <w:numFmt w:val="decimal"/>
+      <w:lvlText w:val="%4."/>
+      <w:lvlJc w:val="left"/>
+      <w:pPr>
+        <w:tabs>
+          <w:tab w:val="num" w:pos="2160"/>
+        </w:tabs>
+        <w:ind w:left="2640" w:hanging="480"/>
+      </w:pPr>
+    </w:lvl>
+    <w:lvl w:ilvl="4">
+      <w:start w:val="2"/>
+      <w:numFmt w:val="decimal"/>
+      <w:lvlText w:val="%5."/>
+      <w:lvlJc w:val="left"/>
+      <w:pPr>
+        <w:tabs>
+          <w:tab w:val="num" w:pos="2880"/>
+        </w:tabs>
+        <w:ind w:left="3360" w:hanging="480"/>
+      </w:pPr>
+    </w:lvl>
+    <w:lvl w:ilvl="5">
+      <w:start w:val="2"/>
+      <w:numFmt w:val="decimal"/>
+      <w:lvlText w:val="%6."/>
+      <w:lvlJc w:val="left"/>
+      <w:pPr>
+        <w:tabs>
+          <w:tab w:val="num" w:pos="3600"/>
+        </w:tabs>
+        <w:ind w:left="4080" w:hanging="480"/>
+      </w:pPr>
+    </w:lvl>
+    <w:lvl w:ilvl="6">
+      <w:start w:val="2"/>
+      <w:numFmt w:val="decimal"/>
+      <w:lvlText w:val="%7."/>
+      <w:lvlJc w:val="left"/>
+      <w:pPr>
+        <w:tabs>
+          <w:tab w:val="num" w:pos="4320"/>
+        </w:tabs>
+        <w:ind w:left="4800" w:hanging="480"/>
+      </w:pPr>
+    </w:lvl>
+    <w:lvl w:ilvl="7">
+      <w:start w:val="2"/>
+      <w:numFmt w:val="decimal"/>
+      <w:lvlText w:val="%8."/>
+      <w:lvlJc w:val="left"/>
+      <w:pPr>
+        <w:tabs>
+          <w:tab w:val="num" w:pos="5040"/>
+        </w:tabs>
+        <w:ind w:left="5520" w:hanging="480"/>
+      </w:pPr>
+    </w:lvl>
+    <w:lvl w:ilvl="8">
+      <w:start w:val="2"/>
       <w:numFmt w:val="decimal"/>
       <w:lvlText w:val="%9."/>
       <w:lvlJc w:val="left"/>
@@ -3944,6 +4188,36 @@
     </w:lvlOverride>
     <w:lvlOverride w:ilvl="8">
       <w:startOverride w:val="1"/>
+    </w:lvlOverride>
+  </w:num>
+  <w:num w:numId="1002">
+    <w:abstractNumId w:val="99412"/>
+    <w:lvlOverride w:ilvl="0">
+      <w:startOverride w:val="2"/>
+    </w:lvlOverride>
+    <w:lvlOverride w:ilvl="1">
+      <w:startOverride w:val="2"/>
+    </w:lvlOverride>
+    <w:lvlOverride w:ilvl="2">
+      <w:startOverride w:val="2"/>
+    </w:lvlOverride>
+    <w:lvlOverride w:ilvl="3">
+      <w:startOverride w:val="2"/>
+    </w:lvlOverride>
+    <w:lvlOverride w:ilvl="4">
+      <w:startOverride w:val="2"/>
+    </w:lvlOverride>
+    <w:lvlOverride w:ilvl="5">
+      <w:startOverride w:val="2"/>
+    </w:lvlOverride>
+    <w:lvlOverride w:ilvl="6">
+      <w:startOverride w:val="2"/>
+    </w:lvlOverride>
+    <w:lvlOverride w:ilvl="7">
+      <w:startOverride w:val="2"/>
+    </w:lvlOverride>
+    <w:lvlOverride w:ilvl="8">
+      <w:startOverride w:val="2"/>
     </w:lvlOverride>
   </w:num>
 </w:numbering>

</xml_diff>